<commit_message>
Add worlds and simulation launch files
</commit_message>
<xml_diff>
--- a/documentation/Add RP Lidar A2 to ROS Melodic and the simulation.docx
+++ b/documentation/Add RP Lidar A2 to ROS Melodic and the simulation.docx
@@ -9,6 +9,181 @@
       </w:pPr>
       <w:hyperlink r:id="rId2">
         <w:r>
+          <w:rPr>
+            <w:rStyle w:val="InternetLink"/>
+          </w:rPr>
+          <w:t>https://web.fs.uni-lj.si/lakos/rosin/Documentation/getting_started/</w:t>
+        </w:r>
+      </w:hyperlink>
+      <w:hyperlink r:id="rId3">
+        <w:r>
+          <w:rPr/>
+          <w:t xml:space="preserve"> </w:t>
+        </w:r>
+      </w:hyperlink>
+    </w:p>
+    <w:p>
+      <w:pPr>
+        <w:pStyle w:val="Normal"/>
+        <w:rPr/>
+      </w:pPr>
+      <w:r>
+        <w:rPr/>
+      </w:r>
+    </w:p>
+    <w:p>
+      <w:pPr>
+        <w:pStyle w:val="Normal"/>
+        <w:rPr/>
+      </w:pPr>
+      <w:hyperlink r:id="rId4">
+        <w:r>
+          <w:rPr>
+            <w:rStyle w:val="InternetLink"/>
+          </w:rPr>
+          <w:t>Warning: the following packages need to be installed on the PC:</w:t>
+        </w:r>
+      </w:hyperlink>
+    </w:p>
+    <w:p>
+      <w:pPr>
+        <w:pStyle w:val="Normal"/>
+        <w:rPr>
+          <w:rStyle w:val="InternetLink"/>
+        </w:rPr>
+      </w:pPr>
+      <w:r>
+        <w:rPr/>
+      </w:r>
+    </w:p>
+    <w:p>
+      <w:pPr>
+        <w:pStyle w:val="Normal"/>
+        <w:rPr/>
+      </w:pPr>
+      <w:r>
+        <w:rPr>
+          <w:rStyle w:val="InternetLink"/>
+        </w:rPr>
+        <w:t>ros-melodic-rosserial-server</w:t>
+      </w:r>
+    </w:p>
+    <w:p>
+      <w:pPr>
+        <w:pStyle w:val="Normal"/>
+        <w:rPr/>
+      </w:pPr>
+      <w:r>
+        <w:rPr>
+          <w:rStyle w:val="InternetLink"/>
+        </w:rPr>
+        <w:t>ros-melodic-mouse-teleop</w:t>
+      </w:r>
+    </w:p>
+    <w:p>
+      <w:pPr>
+        <w:pStyle w:val="Normal"/>
+        <w:rPr/>
+      </w:pPr>
+      <w:r>
+        <w:rPr>
+          <w:rStyle w:val="InternetLink"/>
+        </w:rPr>
+        <w:t>ros-melodic-teleop-twist-keyboard</w:t>
+      </w:r>
+    </w:p>
+    <w:p>
+      <w:pPr>
+        <w:pStyle w:val="Normal"/>
+        <w:rPr/>
+      </w:pPr>
+      <w:r>
+        <w:rPr>
+          <w:rStyle w:val="InternetLink"/>
+        </w:rPr>
+        <w:t>ros-melodic-slam-gmapping</w:t>
+      </w:r>
+    </w:p>
+    <w:p>
+      <w:pPr>
+        <w:pStyle w:val="Normal"/>
+        <w:rPr/>
+      </w:pPr>
+      <w:r>
+        <w:rPr>
+          <w:rStyle w:val="InternetLink"/>
+        </w:rPr>
+        <w:t>ros-melodic-imu-tools</w:t>
+      </w:r>
+    </w:p>
+    <w:p>
+      <w:pPr>
+        <w:pStyle w:val="Normal"/>
+        <w:rPr/>
+      </w:pPr>
+      <w:r>
+        <w:rPr>
+          <w:rStyle w:val="InternetLink"/>
+        </w:rPr>
+        <w:t>ros-melodic-robot-localization</w:t>
+      </w:r>
+    </w:p>
+    <w:p>
+      <w:pPr>
+        <w:pStyle w:val="Normal"/>
+        <w:rPr/>
+      </w:pPr>
+      <w:r>
+        <w:rPr>
+          <w:rStyle w:val="InternetLink"/>
+        </w:rPr>
+        <w:t>To install all the above packages, run:</w:t>
+      </w:r>
+    </w:p>
+    <w:p>
+      <w:pPr>
+        <w:pStyle w:val="Normal"/>
+        <w:rPr>
+          <w:rStyle w:val="InternetLink"/>
+        </w:rPr>
+      </w:pPr>
+      <w:r>
+        <w:rPr/>
+      </w:r>
+    </w:p>
+    <w:p>
+      <w:pPr>
+        <w:pStyle w:val="Normal"/>
+        <w:rPr/>
+      </w:pPr>
+      <w:r>
+        <w:rPr>
+          <w:rStyle w:val="InternetLink"/>
+        </w:rPr>
+        <w:t>sudo apt-get update</w:t>
+      </w:r>
+    </w:p>
+    <w:p>
+      <w:pPr>
+        <w:pStyle w:val="Normal"/>
+        <w:rPr/>
+      </w:pPr>
+      <w:r>
+        <w:rPr>
+          <w:rStyle w:val="InternetLink"/>
+        </w:rPr>
+        <w:t>sudo apt-get install ros-melodic-rosserial-server ros-melodic-mouse-teleop ros-melodic-teleop-twist-keyboard ros-melodic-slam-gmapping ros-melodic-imu-tools ros-melodic-robot-localization</w:t>
+      </w:r>
+    </w:p>
+    <w:p>
+      <w:pPr>
+        <w:pStyle w:val="Normal"/>
+        <w:rPr>
+          <w:rStyle w:val="InternetLink"/>
+        </w:rPr>
+      </w:pPr>
+      <w:hyperlink r:id="rId5">
+        <w:r>
           <w:rPr/>
         </w:r>
       </w:hyperlink>
@@ -16,9 +191,48 @@
     <w:p>
       <w:pPr>
         <w:pStyle w:val="Normal"/>
-        <w:rPr/>
-      </w:pPr>
-      <w:hyperlink r:id="rId3">
+        <w:rPr>
+          <w:rStyle w:val="InternetLink"/>
+        </w:rPr>
+      </w:pPr>
+      <w:hyperlink r:id="rId6">
+        <w:r>
+          <w:rPr/>
+        </w:r>
+      </w:hyperlink>
+    </w:p>
+    <w:p>
+      <w:pPr>
+        <w:pStyle w:val="Normal"/>
+        <w:rPr>
+          <w:rStyle w:val="InternetLink"/>
+        </w:rPr>
+      </w:pPr>
+      <w:hyperlink r:id="rId7">
+        <w:r>
+          <w:rPr/>
+        </w:r>
+      </w:hyperlink>
+    </w:p>
+    <w:p>
+      <w:pPr>
+        <w:pStyle w:val="Normal"/>
+        <w:rPr>
+          <w:rStyle w:val="InternetLink"/>
+        </w:rPr>
+      </w:pPr>
+      <w:hyperlink r:id="rId8">
+        <w:r>
+          <w:rPr/>
+        </w:r>
+      </w:hyperlink>
+    </w:p>
+    <w:p>
+      <w:pPr>
+        <w:pStyle w:val="Normal"/>
+        <w:rPr/>
+      </w:pPr>
+      <w:hyperlink r:id="rId9">
         <w:r>
           <w:rPr>
             <w:rStyle w:val="InternetLink"/>
@@ -64,7 +278,7 @@
         <w:pStyle w:val="Normal"/>
         <w:rPr/>
       </w:pPr>
-      <w:hyperlink r:id="rId4">
+      <w:hyperlink r:id="rId10">
         <w:r>
           <w:rPr>
             <w:rStyle w:val="InternetLink"/>
@@ -72,12 +286,10 @@
           <w:t>https://github.com/Slamtec/rplidar_ros</w:t>
         </w:r>
       </w:hyperlink>
-      <w:hyperlink r:id="rId5">
-        <w:r>
-          <w:rPr/>
-          <w:t xml:space="preserve"> </w:t>
-        </w:r>
-      </w:hyperlink>
+      <w:r>
+        <w:rPr/>
+        <w:t xml:space="preserve"> </w:t>
+      </w:r>
     </w:p>
     <w:p>
       <w:pPr>
@@ -97,19 +309,25 @@
         </w:rPr>
       </w:pPr>
       <w:r>
-        <w:rPr/>
-      </w:r>
-    </w:p>
-    <w:p>
-      <w:pPr>
-        <w:pStyle w:val="Normal"/>
         <w:rPr>
           <w:sz w:val="36"/>
           <w:szCs w:val="36"/>
         </w:rPr>
-      </w:pPr>
-      <w:r>
-        <w:rPr/>
+      </w:r>
+    </w:p>
+    <w:p>
+      <w:pPr>
+        <w:pStyle w:val="Normal"/>
+        <w:rPr>
+          <w:sz w:val="36"/>
+          <w:szCs w:val="36"/>
+        </w:rPr>
+      </w:pPr>
+      <w:r>
+        <w:rPr>
+          <w:sz w:val="36"/>
+          <w:szCs w:val="36"/>
+        </w:rPr>
       </w:r>
     </w:p>
     <w:p>
@@ -124,7 +342,7 @@
         </w:rPr>
         <w:t xml:space="preserve">From: </w:t>
       </w:r>
-      <w:hyperlink r:id="rId6">
+      <w:hyperlink r:id="rId11">
         <w:r>
           <w:rPr>
             <w:rStyle w:val="InternetLink"/>
@@ -134,15 +352,13 @@
           <w:t>https://github.com/husarion/rosbot_description</w:t>
         </w:r>
       </w:hyperlink>
-      <w:hyperlink r:id="rId7">
-        <w:r>
-          <w:rPr>
-            <w:sz w:val="36"/>
-            <w:szCs w:val="36"/>
-          </w:rPr>
-          <w:t xml:space="preserve"> – DAE file available</w:t>
-        </w:r>
-      </w:hyperlink>
+      <w:r>
+        <w:rPr>
+          <w:sz w:val="36"/>
+          <w:szCs w:val="36"/>
+        </w:rPr>
+        <w:t xml:space="preserve"> – DAE file available</w:t>
+      </w:r>
     </w:p>
     <w:p>
       <w:pPr>
@@ -162,7 +378,7 @@
         <w:pStyle w:val="Normal"/>
         <w:rPr/>
       </w:pPr>
-      <w:hyperlink r:id="rId8">
+      <w:hyperlink r:id="rId12">
         <w:r>
           <w:rPr>
             <w:rStyle w:val="InternetLink"/>
@@ -337,7 +553,7 @@
                     </pic:cNvPicPr>
                   </pic:nvPicPr>
                   <pic:blipFill>
-                    <a:blip r:embed="rId9"/>
+                    <a:blip r:embed="rId13"/>
                     <a:stretch>
                       <a:fillRect/>
                     </a:stretch>
@@ -1043,7 +1259,7 @@
                     </pic:cNvPicPr>
                   </pic:nvPicPr>
                   <pic:blipFill>
-                    <a:blip r:embed="rId10"/>
+                    <a:blip r:embed="rId14"/>
                     <a:stretch>
                       <a:fillRect/>
                     </a:stretch>
@@ -1710,7 +1926,7 @@
                     </pic:cNvPicPr>
                   </pic:nvPicPr>
                   <pic:blipFill>
-                    <a:blip r:embed="rId11"/>
+                    <a:blip r:embed="rId15"/>
                     <a:stretch>
                       <a:fillRect/>
                     </a:stretch>
@@ -1792,7 +2008,7 @@
                     </pic:cNvPicPr>
                   </pic:nvPicPr>
                   <pic:blipFill>
-                    <a:blip r:embed="rId12"/>
+                    <a:blip r:embed="rId16"/>
                     <a:stretch>
                       <a:fillRect/>
                     </a:stretch>
@@ -1971,7 +2187,7 @@
         </w:rPr>
         <w:t xml:space="preserve">From: </w:t>
       </w:r>
-      <w:hyperlink r:id="rId13">
+      <w:hyperlink r:id="rId17">
         <w:r>
           <w:rPr>
             <w:rStyle w:val="InternetLink"/>
@@ -2166,7 +2382,7 @@
                     </pic:cNvPicPr>
                   </pic:nvPicPr>
                   <pic:blipFill>
-                    <a:blip r:embed="rId14"/>
+                    <a:blip r:embed="rId18"/>
                     <a:stretch>
                       <a:fillRect/>
                     </a:stretch>
@@ -3617,6 +3833,32 @@
     <w:qFormat/>
     <w:rPr/>
   </w:style>
+  <w:style w:type="character" w:styleId="ListLabel4">
+    <w:name w:val="ListLabel 4"/>
+    <w:qFormat/>
+    <w:rPr/>
+  </w:style>
+  <w:style w:type="character" w:styleId="ListLabel5">
+    <w:name w:val="ListLabel 5"/>
+    <w:qFormat/>
+    <w:rPr/>
+  </w:style>
+  <w:style w:type="character" w:styleId="ListLabel6">
+    <w:name w:val="ListLabel 6"/>
+    <w:qFormat/>
+    <w:rPr>
+      <w:sz w:val="36"/>
+      <w:szCs w:val="36"/>
+    </w:rPr>
+  </w:style>
+  <w:style w:type="character" w:styleId="ListLabel7">
+    <w:name w:val="ListLabel 7"/>
+    <w:qFormat/>
+    <w:rPr>
+      <w:sz w:val="36"/>
+      <w:szCs w:val="36"/>
+    </w:rPr>
+  </w:style>
   <w:style w:type="paragraph" w:styleId="Heading">
     <w:name w:val="Heading"/>
     <w:basedOn w:val="Normal"/>

</xml_diff>

<commit_message>
push changes to github from another PC
</commit_message>
<xml_diff>
--- a/documentation/Add RP Lidar A2 to ROS Melodic and the simulation.docx
+++ b/documentation/Add RP Lidar A2 to ROS Melodic and the simulation.docx
@@ -16,7 +16,48 @@
         <w:pStyle w:val="Normal"/>
         <w:rPr/>
       </w:pPr>
+      <w:r>
+        <w:rPr/>
+        <w:t>URDF preview in Vscode:</w:t>
+      </w:r>
+    </w:p>
+    <w:p>
+      <w:pPr>
+        <w:pStyle w:val="Normal"/>
+        <w:rPr/>
+      </w:pPr>
+      <w:r>
+        <w:rPr/>
+        <w:t>ctrl-p</w:t>
+      </w:r>
+    </w:p>
+    <w:p>
+      <w:pPr>
+        <w:pStyle w:val="Normal"/>
+        <w:rPr/>
+      </w:pPr>
+      <w:r>
+        <w:rPr/>
+        <w:t>&gt;ros: preview urdf</w:t>
+      </w:r>
+    </w:p>
+    <w:p>
+      <w:pPr>
+        <w:pStyle w:val="Normal"/>
+        <w:rPr/>
+      </w:pPr>
       <w:hyperlink r:id="rId2">
+        <w:r>
+          <w:rPr/>
+        </w:r>
+      </w:hyperlink>
+    </w:p>
+    <w:p>
+      <w:pPr>
+        <w:pStyle w:val="Normal"/>
+        <w:rPr/>
+      </w:pPr>
+      <w:hyperlink r:id="rId3">
         <w:r>
           <w:rPr>
             <w:rStyle w:val="ListLabel8"/>
@@ -340,41 +381,172 @@
       </w:pPr>
       <w:r>
         <w:rPr/>
-      </w:r>
-    </w:p>
-    <w:p>
-      <w:pPr>
-        <w:pStyle w:val="Normal"/>
-        <w:rPr/>
-      </w:pPr>
-      <w:r>
-        <w:rPr/>
-      </w:r>
-    </w:p>
-    <w:p>
-      <w:pPr>
-        <w:pStyle w:val="Normal"/>
-        <w:rPr/>
-      </w:pPr>
-      <w:r>
-        <w:rPr/>
-      </w:r>
-    </w:p>
-    <w:p>
-      <w:pPr>
-        <w:pStyle w:val="Normal"/>
-        <w:rPr/>
-      </w:pPr>
-      <w:r>
-        <w:rPr/>
-      </w:r>
-    </w:p>
-    <w:p>
-      <w:pPr>
-        <w:pStyle w:val="Normal"/>
-        <w:rPr/>
-      </w:pPr>
-      <w:hyperlink r:id="rId3">
+        <w:t>IMU</w:t>
+      </w:r>
+    </w:p>
+    <w:p>
+      <w:pPr>
+        <w:pStyle w:val="Normal"/>
+        <w:rPr/>
+      </w:pPr>
+      <w:r>
+        <w:rPr/>
+        <w:t xml:space="preserve">sudo apt-get install ros-noetic-imu-tools </w:t>
+      </w:r>
+    </w:p>
+    <w:p>
+      <w:pPr>
+        <w:pStyle w:val="Normal"/>
+        <w:rPr/>
+      </w:pPr>
+      <w:r>
+        <w:rPr/>
+      </w:r>
+    </w:p>
+    <w:p>
+      <w:pPr>
+        <w:pStyle w:val="Normal"/>
+        <w:rPr/>
+      </w:pPr>
+      <w:r>
+        <w:rPr/>
+        <w:t>which gzserver</w:t>
+      </w:r>
+    </w:p>
+    <w:p>
+      <w:pPr>
+        <w:pStyle w:val="Normal"/>
+        <w:rPr/>
+      </w:pPr>
+      <w:r>
+        <w:rPr/>
+        <w:t>which gzclient</w:t>
+      </w:r>
+    </w:p>
+    <w:p>
+      <w:pPr>
+        <w:pStyle w:val="Normal"/>
+        <w:rPr/>
+      </w:pPr>
+      <w:r>
+        <w:rPr/>
+      </w:r>
+    </w:p>
+    <w:p>
+      <w:pPr>
+        <w:pStyle w:val="Normal"/>
+        <w:rPr/>
+      </w:pPr>
+      <w:r>
+        <w:rPr/>
+        <w:t>rosrun rviz rviz -d `rospack find package_name`/rviz/config_file.rviz</w:t>
+      </w:r>
+    </w:p>
+    <w:p>
+      <w:pPr>
+        <w:pStyle w:val="Normal"/>
+        <w:rPr/>
+      </w:pPr>
+      <w:r>
+        <w:rPr/>
+        <w:t>Run RViz with configuration file from .launch file:</w:t>
+      </w:r>
+    </w:p>
+    <w:p>
+      <w:pPr>
+        <w:pStyle w:val="Normal"/>
+        <w:rPr/>
+      </w:pPr>
+      <w:r>
+        <w:rPr/>
+        <w:t>&lt;launch&gt;</w:t>
+      </w:r>
+    </w:p>
+    <w:p>
+      <w:pPr>
+        <w:pStyle w:val="Normal"/>
+        <w:rPr/>
+      </w:pPr>
+      <w:r>
+        <w:rPr/>
+        <w:t xml:space="preserve">  </w:t>
+      </w:r>
+      <w:r>
+        <w:rPr/>
+        <w:t>&lt;node type="rviz" name="rviz" pkg="rviz" args="-d $(find package_name)/rviz/config_file.rviz" /&gt;</w:t>
+      </w:r>
+    </w:p>
+    <w:p>
+      <w:pPr>
+        <w:pStyle w:val="Normal"/>
+        <w:rPr/>
+      </w:pPr>
+      <w:r>
+        <w:rPr/>
+        <w:t>&lt;/launch&gt;</w:t>
+      </w:r>
+    </w:p>
+    <w:p>
+      <w:pPr>
+        <w:pStyle w:val="Normal"/>
+        <w:rPr/>
+      </w:pPr>
+      <w:r>
+        <w:rPr/>
+      </w:r>
+    </w:p>
+    <w:p>
+      <w:pPr>
+        <w:pStyle w:val="Normal"/>
+        <w:rPr/>
+      </w:pPr>
+      <w:r>
+        <w:rPr/>
+        <w:t>GPU and non GPU laser:</w:t>
+      </w:r>
+    </w:p>
+    <w:p>
+      <w:pPr>
+        <w:pStyle w:val="Normal"/>
+        <w:rPr/>
+      </w:pPr>
+      <w:hyperlink r:id="rId4">
+        <w:r>
+          <w:rPr>
+            <w:rStyle w:val="InternetLink"/>
+          </w:rPr>
+          <w:t>https://answers.ros.org/question/311548/gazebo-hokuyo-laser-not-working-properly/</w:t>
+        </w:r>
+      </w:hyperlink>
+      <w:r>
+        <w:rPr/>
+        <w:t xml:space="preserve"> </w:t>
+      </w:r>
+    </w:p>
+    <w:p>
+      <w:pPr>
+        <w:pStyle w:val="Normal"/>
+        <w:rPr/>
+      </w:pPr>
+      <w:r>
+        <w:rPr/>
+      </w:r>
+    </w:p>
+    <w:p>
+      <w:pPr>
+        <w:pStyle w:val="Normal"/>
+        <w:rPr/>
+      </w:pPr>
+      <w:r>
+        <w:rPr/>
+      </w:r>
+    </w:p>
+    <w:p>
+      <w:pPr>
+        <w:pStyle w:val="Normal"/>
+        <w:rPr/>
+      </w:pPr>
+      <w:hyperlink r:id="rId5">
         <w:r>
           <w:rPr>
             <w:rStyle w:val="InternetLink"/>
@@ -401,7 +573,7 @@
         <w:pStyle w:val="Normal"/>
         <w:rPr/>
       </w:pPr>
-      <w:hyperlink r:id="rId4">
+      <w:hyperlink r:id="rId6">
         <w:r>
           <w:rPr>
             <w:rStyle w:val="InternetLink"/>
@@ -572,7 +744,7 @@
         <w:pStyle w:val="Normal"/>
         <w:rPr/>
       </w:pPr>
-      <w:hyperlink r:id="rId5">
+      <w:hyperlink r:id="rId7">
         <w:r>
           <w:rPr>
             <w:rStyle w:val="InternetLink"/>
@@ -635,7 +807,7 @@
         <w:pStyle w:val="Normal"/>
         <w:rPr/>
       </w:pPr>
-      <w:hyperlink r:id="rId6">
+      <w:hyperlink r:id="rId8">
         <w:r>
           <w:rPr>
             <w:rStyle w:val="InternetLink"/>
@@ -774,7 +946,7 @@
         <w:pStyle w:val="Normal"/>
         <w:rPr/>
       </w:pPr>
-      <w:hyperlink r:id="rId7">
+      <w:hyperlink r:id="rId9">
         <w:r>
           <w:rPr>
             <w:rStyle w:val="InternetLink"/>
@@ -820,7 +992,7 @@
         <w:pStyle w:val="Normal"/>
         <w:rPr/>
       </w:pPr>
-      <w:hyperlink r:id="rId8">
+      <w:hyperlink r:id="rId10">
         <w:r>
           <w:rPr>
             <w:rStyle w:val="InternetLink"/>
@@ -884,7 +1056,7 @@
         </w:rPr>
         <w:t xml:space="preserve">From: </w:t>
       </w:r>
-      <w:hyperlink r:id="rId9">
+      <w:hyperlink r:id="rId11">
         <w:r>
           <w:rPr>
             <w:rStyle w:val="InternetLink"/>
@@ -920,7 +1092,7 @@
         <w:pStyle w:val="Normal"/>
         <w:rPr/>
       </w:pPr>
-      <w:hyperlink r:id="rId10">
+      <w:hyperlink r:id="rId12">
         <w:r>
           <w:rPr>
             <w:rStyle w:val="InternetLink"/>
@@ -1095,7 +1267,7 @@
                     </pic:cNvPicPr>
                   </pic:nvPicPr>
                   <pic:blipFill>
-                    <a:blip r:embed="rId11"/>
+                    <a:blip r:embed="rId13"/>
                     <a:stretch>
                       <a:fillRect/>
                     </a:stretch>
@@ -1801,7 +1973,7 @@
                     </pic:cNvPicPr>
                   </pic:nvPicPr>
                   <pic:blipFill>
-                    <a:blip r:embed="rId12"/>
+                    <a:blip r:embed="rId14"/>
                     <a:stretch>
                       <a:fillRect/>
                     </a:stretch>
@@ -2468,7 +2640,7 @@
                     </pic:cNvPicPr>
                   </pic:nvPicPr>
                   <pic:blipFill>
-                    <a:blip r:embed="rId13"/>
+                    <a:blip r:embed="rId15"/>
                     <a:stretch>
                       <a:fillRect/>
                     </a:stretch>
@@ -2550,7 +2722,7 @@
                     </pic:cNvPicPr>
                   </pic:nvPicPr>
                   <pic:blipFill>
-                    <a:blip r:embed="rId14"/>
+                    <a:blip r:embed="rId16"/>
                     <a:stretch>
                       <a:fillRect/>
                     </a:stretch>
@@ -2729,7 +2901,7 @@
         </w:rPr>
         <w:t xml:space="preserve">From: </w:t>
       </w:r>
-      <w:hyperlink r:id="rId15">
+      <w:hyperlink r:id="rId17">
         <w:r>
           <w:rPr>
             <w:rStyle w:val="InternetLink"/>
@@ -2924,7 +3096,7 @@
                     </pic:cNvPicPr>
                   </pic:nvPicPr>
                   <pic:blipFill>
-                    <a:blip r:embed="rId16"/>
+                    <a:blip r:embed="rId18"/>
                     <a:stretch>
                       <a:fillRect/>
                     </a:stretch>

</xml_diff>